<commit_message>
Spring day 1 Notes
</commit_message>
<xml_diff>
--- a/Java Full Stack Training - 3.docx
+++ b/Java Full Stack Training - 3.docx
@@ -5489,16 +5489,243 @@
           <w:szCs w:val="32"/>
         </w:rPr>
       </w:pPr>
-    </w:p>
-    <w:p>
-      <w:pPr>
-        <w:spacing w:after="0"/>
-        <w:rPr>
-          <w:b/>
-          <w:sz w:val="32"/>
-          <w:szCs w:val="32"/>
-        </w:rPr>
-      </w:pPr>
+      <w:r>
+        <w:rPr>
+          <w:b/>
+          <w:sz w:val="32"/>
+          <w:szCs w:val="32"/>
+        </w:rPr>
+        <w:t xml:space="preserve">Asynchronous </w:t>
+      </w:r>
+    </w:p>
+    <w:p>
+      <w:pPr>
+        <w:spacing w:after="0"/>
+        <w:rPr>
+          <w:b/>
+          <w:sz w:val="32"/>
+          <w:szCs w:val="32"/>
+        </w:rPr>
+      </w:pPr>
+      <w:r>
+        <w:rPr>
+          <w:b/>
+          <w:sz w:val="32"/>
+          <w:szCs w:val="32"/>
+        </w:rPr>
+        <w:t xml:space="preserve">JavaScript </w:t>
+      </w:r>
+    </w:p>
+    <w:p>
+      <w:pPr>
+        <w:spacing w:after="0"/>
+        <w:rPr>
+          <w:b/>
+          <w:sz w:val="32"/>
+          <w:szCs w:val="32"/>
+        </w:rPr>
+      </w:pPr>
+      <w:r>
+        <w:rPr>
+          <w:b/>
+          <w:sz w:val="32"/>
+          <w:szCs w:val="32"/>
+        </w:rPr>
+        <w:t xml:space="preserve">And </w:t>
+      </w:r>
+    </w:p>
+    <w:p>
+      <w:pPr>
+        <w:spacing w:after="0"/>
+        <w:rPr>
+          <w:b/>
+          <w:sz w:val="32"/>
+          <w:szCs w:val="32"/>
+        </w:rPr>
+      </w:pPr>
+      <w:r>
+        <w:rPr>
+          <w:b/>
+          <w:sz w:val="32"/>
+          <w:szCs w:val="32"/>
+        </w:rPr>
+        <w:t>Xml</w:t>
+      </w:r>
+    </w:p>
+    <w:p>
+      <w:pPr>
+        <w:spacing w:after="0"/>
+        <w:rPr>
+          <w:b/>
+          <w:sz w:val="32"/>
+          <w:szCs w:val="32"/>
+        </w:rPr>
+      </w:pPr>
+    </w:p>
+    <w:p>
+      <w:pPr>
+        <w:spacing w:after="0"/>
+        <w:rPr>
+          <w:b/>
+          <w:sz w:val="32"/>
+          <w:szCs w:val="32"/>
+        </w:rPr>
+      </w:pPr>
+      <w:r>
+        <w:rPr>
+          <w:b/>
+          <w:sz w:val="32"/>
+          <w:szCs w:val="32"/>
+        </w:rPr>
+        <w:t>2005 :</w:t>
+      </w:r>
+    </w:p>
+    <w:p>
+      <w:pPr>
+        <w:spacing w:after="0"/>
+        <w:rPr>
+          <w:b/>
+          <w:sz w:val="32"/>
+          <w:szCs w:val="32"/>
+        </w:rPr>
+      </w:pPr>
+    </w:p>
+    <w:p>
+      <w:pPr>
+        <w:spacing w:after="0"/>
+        <w:rPr>
+          <w:b/>
+          <w:sz w:val="32"/>
+          <w:szCs w:val="32"/>
+        </w:rPr>
+      </w:pPr>
+      <w:proofErr w:type="spellStart"/>
+      <w:r>
+        <w:rPr>
+          <w:b/>
+          <w:sz w:val="32"/>
+          <w:szCs w:val="32"/>
+        </w:rPr>
+        <w:t>readyState</w:t>
+      </w:r>
+      <w:proofErr w:type="spellEnd"/>
+      <w:r>
+        <w:rPr>
+          <w:b/>
+          <w:sz w:val="32"/>
+          <w:szCs w:val="32"/>
+        </w:rPr>
+        <w:t xml:space="preserve"> </w:t>
+      </w:r>
+    </w:p>
+    <w:p>
+      <w:pPr>
+        <w:spacing w:after="0"/>
+        <w:rPr>
+          <w:b/>
+          <w:sz w:val="32"/>
+          <w:szCs w:val="32"/>
+        </w:rPr>
+      </w:pPr>
+    </w:p>
+    <w:p>
+      <w:pPr>
+        <w:spacing w:after="0"/>
+        <w:rPr>
+          <w:b/>
+          <w:sz w:val="32"/>
+          <w:szCs w:val="32"/>
+        </w:rPr>
+      </w:pPr>
+      <w:r>
+        <w:rPr>
+          <w:b/>
+          <w:sz w:val="32"/>
+          <w:szCs w:val="32"/>
+        </w:rPr>
+        <w:t xml:space="preserve">0--&gt;not initialize </w:t>
+      </w:r>
+    </w:p>
+    <w:p>
+      <w:pPr>
+        <w:spacing w:after="0"/>
+        <w:rPr>
+          <w:b/>
+          <w:sz w:val="32"/>
+          <w:szCs w:val="32"/>
+        </w:rPr>
+      </w:pPr>
+      <w:r>
+        <w:rPr>
+          <w:b/>
+          <w:sz w:val="32"/>
+          <w:szCs w:val="32"/>
+        </w:rPr>
+        <w:t xml:space="preserve">1 --&gt; ready to send </w:t>
+      </w:r>
+    </w:p>
+    <w:p>
+      <w:pPr>
+        <w:spacing w:after="0"/>
+        <w:rPr>
+          <w:b/>
+          <w:sz w:val="32"/>
+          <w:szCs w:val="32"/>
+        </w:rPr>
+      </w:pPr>
+      <w:r>
+        <w:rPr>
+          <w:b/>
+          <w:sz w:val="32"/>
+          <w:szCs w:val="32"/>
+        </w:rPr>
+        <w:lastRenderedPageBreak/>
+        <w:tab/>
+      </w:r>
+      <w:r>
+        <w:rPr>
+          <w:b/>
+          <w:sz w:val="32"/>
+          <w:szCs w:val="32"/>
+        </w:rPr>
+        <w:t xml:space="preserve">2 --&gt; sent </w:t>
+      </w:r>
+    </w:p>
+    <w:p>
+      <w:pPr>
+        <w:spacing w:after="0"/>
+        <w:rPr>
+          <w:b/>
+          <w:sz w:val="32"/>
+          <w:szCs w:val="32"/>
+        </w:rPr>
+      </w:pPr>
+      <w:r>
+        <w:rPr>
+          <w:b/>
+          <w:sz w:val="32"/>
+          <w:szCs w:val="32"/>
+        </w:rPr>
+        <w:t xml:space="preserve">3--&gt;process </w:t>
+      </w:r>
+    </w:p>
+    <w:p>
+      <w:pPr>
+        <w:spacing w:after="0"/>
+        <w:rPr>
+          <w:b/>
+          <w:sz w:val="32"/>
+          <w:szCs w:val="32"/>
+        </w:rPr>
+      </w:pPr>
+      <w:r>
+        <w:rPr>
+          <w:b/>
+          <w:sz w:val="32"/>
+          <w:szCs w:val="32"/>
+        </w:rPr>
+        <w:t xml:space="preserve">4--&gt;ready to give response </w:t>
+      </w:r>
     </w:p>
     <w:p>
       <w:pPr>

</xml_diff>